<commit_message>
Cont learn sect 7.32
</commit_message>
<xml_diff>
--- a/Django_Masterclass_Udemy/Django_Note.docx
+++ b/Django_Masterclass_Udemy/Django_Note.docx
@@ -1,6 +1,6 @@
 
 <file path=word/document.xml><?xml version="1.0" encoding="utf-8"?>
-<w:document xmlns:wpc="http://schemas.microsoft.com/office/word/2010/wordprocessingCanvas" xmlns:cx="http://schemas.microsoft.com/office/drawing/2014/chartex" xmlns:cx1="http://schemas.microsoft.com/office/drawing/2015/9/8/chartex" xmlns:cx2="http://schemas.microsoft.com/office/drawing/2015/10/21/chartex" xmlns:cx3="http://schemas.microsoft.com/office/drawing/2016/5/9/chartex" xmlns:cx4="http://schemas.microsoft.com/office/drawing/2016/5/10/chartex" xmlns:cx5="http://schemas.microsoft.com/office/drawing/2016/5/11/chartex" xmlns:cx6="http://schemas.microsoft.com/office/drawing/2016/5/12/chartex" xmlns:cx7="http://schemas.microsoft.com/office/drawing/2016/5/13/chartex" xmlns:cx8="http://schemas.microsoft.com/office/drawing/2016/5/14/chartex" xmlns:mc="http://schemas.openxmlformats.org/markup-compatibility/2006" xmlns:aink="http://schemas.microsoft.com/office/drawing/2016/ink" xmlns:am3d="http://schemas.microsoft.com/office/drawing/2017/model3d" xmlns:o="urn:schemas-microsoft-com:office:office" xmlns:oel="http://schemas.microsoft.com/office/2019/extlst" xmlns:r="http://schemas.openxmlformats.org/officeDocument/2006/relationships" xmlns:m="http://schemas.openxmlformats.org/officeDocument/2006/math" xmlns:v="urn:schemas-microsoft-com:vml" xmlns:wp14="http://schemas.microsoft.com/office/word/2010/wordprocessingDrawing" xmlns:wp="http://schemas.openxmlformats.org/drawingml/2006/wordprocessingDrawing" xmlns:w10="urn:schemas-microsoft-com:office:word" xmlns:w="http://schemas.openxmlformats.org/wordprocessingml/2006/main" xmlns:w14="http://schemas.microsoft.com/office/word/2010/wordml" xmlns:w15="http://schemas.microsoft.com/office/word/2012/wordml" xmlns:w16cex="http://schemas.microsoft.com/office/word/2018/wordml/cex" xmlns:w16cid="http://schemas.microsoft.com/office/word/2016/wordml/cid" xmlns:w16="http://schemas.microsoft.com/office/word/2018/wordml" xmlns:w16du="http://schemas.microsoft.com/office/word/2023/wordml/word16du" xmlns:w16sdtdh="http://schemas.microsoft.com/office/word/2020/wordml/sdtdatahash" xmlns:w16se="http://schemas.microsoft.com/office/word/2015/wordml/symex" xmlns:wpg="http://schemas.microsoft.com/office/word/2010/wordprocessingGroup" xmlns:wpi="http://schemas.microsoft.com/office/word/2010/wordprocessingInk" xmlns:wne="http://schemas.microsoft.com/office/word/2006/wordml" xmlns:wps="http://schemas.microsoft.com/office/word/2010/wordprocessingShape" mc:Ignorable="w14 w15 w16se w16cid w16 w16cex w16sdtdh w16du wp14">
+<w:document xmlns:wpc="http://schemas.microsoft.com/office/word/2010/wordprocessingCanvas" xmlns:cx="http://schemas.microsoft.com/office/drawing/2014/chartex" xmlns:cx1="http://schemas.microsoft.com/office/drawing/2015/9/8/chartex" xmlns:cx2="http://schemas.microsoft.com/office/drawing/2015/10/21/chartex" xmlns:cx3="http://schemas.microsoft.com/office/drawing/2016/5/9/chartex" xmlns:cx4="http://schemas.microsoft.com/office/drawing/2016/5/10/chartex" xmlns:cx5="http://schemas.microsoft.com/office/drawing/2016/5/11/chartex" xmlns:cx6="http://schemas.microsoft.com/office/drawing/2016/5/12/chartex" xmlns:cx7="http://schemas.microsoft.com/office/drawing/2016/5/13/chartex" xmlns:cx8="http://schemas.microsoft.com/office/drawing/2016/5/14/chartex" xmlns:mc="http://schemas.openxmlformats.org/markup-compatibility/2006" xmlns:aink="http://schemas.microsoft.com/office/drawing/2016/ink" xmlns:am3d="http://schemas.microsoft.com/office/drawing/2017/model3d" xmlns:o="urn:schemas-microsoft-com:office:office" xmlns:oel="http://schemas.microsoft.com/office/2019/extlst" xmlns:r="http://schemas.openxmlformats.org/officeDocument/2006/relationships" xmlns:m="http://schemas.openxmlformats.org/officeDocument/2006/math" xmlns:v="urn:schemas-microsoft-com:vml" xmlns:wp14="http://schemas.microsoft.com/office/word/2010/wordprocessingDrawing" xmlns:wp="http://schemas.openxmlformats.org/drawingml/2006/wordprocessingDrawing" xmlns:w10="urn:schemas-microsoft-com:office:word" xmlns:w="http://schemas.openxmlformats.org/wordprocessingml/2006/main" xmlns:w14="http://schemas.microsoft.com/office/word/2010/wordml" xmlns:w15="http://schemas.microsoft.com/office/word/2012/wordml" xmlns:w16cex="http://schemas.microsoft.com/office/word/2018/wordml/cex" xmlns:w16cid="http://schemas.microsoft.com/office/word/2016/wordml/cid" xmlns:w16="http://schemas.microsoft.com/office/word/2018/wordml" xmlns:w16du="http://schemas.microsoft.com/office/word/2023/wordml/word16du" xmlns:w16sdtdh="http://schemas.microsoft.com/office/word/2020/wordml/sdtdatahash" xmlns:w16se="http://schemas.microsoft.com/office/word/2015/wordml/symex" xmlns:wpg="http://schemas.microsoft.com/office/word/2010/wordprocessingGroup" xmlns:wpi="http://schemas.microsoft.com/office/word/2010/wordprocessingInk" xmlns:wne="http://schemas.microsoft.com/office/word/2006/wordml" xmlns:wps="http://schemas.microsoft.com/office/word/2010/wordprocessingShape" mc:Ignorable="w14 w15 w16se w16cid w16 w16cex w16sdtdh wp14">
   <w:body>
     <w:tbl>
       <w:tblPr>
@@ -18,6 +18,7 @@
         <w:tc>
           <w:tcPr>
             <w:tcW w:w="704" w:type="dxa"/>
+            <w:shd w:val="clear" w:color="auto" w:fill="7F7F7F" w:themeFill="text1" w:themeFillTint="80"/>
           </w:tcPr>
           <w:p>
             <w:r>
@@ -28,6 +29,7 @@
         <w:tc>
           <w:tcPr>
             <w:tcW w:w="10490" w:type="dxa"/>
+            <w:shd w:val="clear" w:color="auto" w:fill="7F7F7F" w:themeFill="text1" w:themeFillTint="80"/>
           </w:tcPr>
           <w:p>
             <w:r>
@@ -38,6 +40,7 @@
         <w:tc>
           <w:tcPr>
             <w:tcW w:w="3543" w:type="dxa"/>
+            <w:shd w:val="clear" w:color="auto" w:fill="7F7F7F" w:themeFill="text1" w:themeFillTint="80"/>
           </w:tcPr>
           <w:p>
             <w:r>
@@ -50,26 +53,29 @@
         <w:tc>
           <w:tcPr>
             <w:tcW w:w="704" w:type="dxa"/>
+            <w:shd w:val="clear" w:color="auto" w:fill="FFFFFF" w:themeFill="background1"/>
           </w:tcPr>
           <w:p/>
         </w:tc>
         <w:tc>
           <w:tcPr>
             <w:tcW w:w="10490" w:type="dxa"/>
-          </w:tcPr>
-          <w:p>
-            <w:r>
-              <w:t>django-admin startproject mysite</w:t>
+            <w:shd w:val="clear" w:color="auto" w:fill="FFFFFF" w:themeFill="background1"/>
+          </w:tcPr>
+          <w:p>
+            <w:r>
+              <w:t>Pip install Django==4.2</w:t>
             </w:r>
           </w:p>
         </w:tc>
         <w:tc>
           <w:tcPr>
             <w:tcW w:w="3543" w:type="dxa"/>
-          </w:tcPr>
-          <w:p>
-            <w:r>
-              <w:t>Create project</w:t>
+            <w:shd w:val="clear" w:color="auto" w:fill="FFFFFF" w:themeFill="background1"/>
+          </w:tcPr>
+          <w:p>
+            <w:r>
+              <w:t>Install Django version 4.2</w:t>
             </w:r>
           </w:p>
         </w:tc>
@@ -87,7 +93,7 @@
           </w:tcPr>
           <w:p>
             <w:r>
-              <w:t>python manage.py runserver</w:t>
+              <w:t>django-admin startproject mysite</w:t>
             </w:r>
           </w:p>
         </w:tc>
@@ -97,7 +103,7 @@
           </w:tcPr>
           <w:p>
             <w:r>
-              <w:t>Start Django server</w:t>
+              <w:t>Create project</w:t>
             </w:r>
           </w:p>
         </w:tc>
@@ -115,7 +121,7 @@
           </w:tcPr>
           <w:p>
             <w:r>
-              <w:t>python manage.py startapp food</w:t>
+              <w:t>python manage.py runserver</w:t>
             </w:r>
           </w:p>
         </w:tc>
@@ -125,7 +131,7 @@
           </w:tcPr>
           <w:p>
             <w:r>
-              <w:t>Start new app (e.g.: food)</w:t>
+              <w:t>Start Django server</w:t>
             </w:r>
           </w:p>
         </w:tc>
@@ -142,13 +148,8 @@
             <w:tcW w:w="10490" w:type="dxa"/>
           </w:tcPr>
           <w:p>
-            <w:proofErr w:type="gramStart"/>
-            <w:r>
-              <w:t>python .</w:t>
-            </w:r>
-            <w:proofErr w:type="gramEnd"/>
-            <w:r>
-              <w:t>\manage.py makemigrations food</w:t>
+            <w:r>
+              <w:t>python manage.py startapp food</w:t>
             </w:r>
           </w:p>
         </w:tc>
@@ -158,15 +159,7 @@
           </w:tcPr>
           <w:p>
             <w:r>
-              <w:t xml:space="preserve">Migrate after </w:t>
-            </w:r>
-            <w:proofErr w:type="gramStart"/>
-            <w:r>
-              <w:t>define</w:t>
-            </w:r>
-            <w:proofErr w:type="gramEnd"/>
-            <w:r>
-              <w:t xml:space="preserve"> or add new models</w:t>
+              <w:t>Start new app (e.g.: food)</w:t>
             </w:r>
           </w:p>
         </w:tc>
@@ -183,13 +176,39 @@
             <w:tcW w:w="10490" w:type="dxa"/>
           </w:tcPr>
           <w:p>
-            <w:proofErr w:type="gramStart"/>
-            <w:r>
-              <w:t>python .</w:t>
-            </w:r>
-            <w:proofErr w:type="gramEnd"/>
-            <w:r>
-              <w:t>\manage.py sqlmigrate food 0001</w:t>
+            <w:r>
+              <w:t>python .\manage.py makemigrations food</w:t>
+            </w:r>
+          </w:p>
+        </w:tc>
+        <w:tc>
+          <w:tcPr>
+            <w:tcW w:w="3543" w:type="dxa"/>
+          </w:tcPr>
+          <w:p>
+            <w:r>
+              <w:t>Migrate after define</w:t>
+            </w:r>
+            <w:r>
+              <w:t xml:space="preserve"> or add new models</w:t>
+            </w:r>
+          </w:p>
+        </w:tc>
+      </w:tr>
+      <w:tr>
+        <w:tc>
+          <w:tcPr>
+            <w:tcW w:w="704" w:type="dxa"/>
+          </w:tcPr>
+          <w:p/>
+        </w:tc>
+        <w:tc>
+          <w:tcPr>
+            <w:tcW w:w="10490" w:type="dxa"/>
+          </w:tcPr>
+          <w:p>
+            <w:r>
+              <w:t>python .\manage.py sqlmigrate food 0001</w:t>
             </w:r>
           </w:p>
           <w:p/>
@@ -260,13 +279,8 @@
             <w:tcW w:w="10490" w:type="dxa"/>
           </w:tcPr>
           <w:p>
-            <w:proofErr w:type="gramStart"/>
-            <w:r>
-              <w:t>python.exe .</w:t>
-            </w:r>
-            <w:proofErr w:type="gramEnd"/>
-            <w:r>
-              <w:t>\manage.py migrate</w:t>
+            <w:r>
+              <w:t>python.exe .\manage.py migrate</w:t>
             </w:r>
           </w:p>
           <w:p>
@@ -331,13 +345,8 @@
             <w:tcW w:w="10490" w:type="dxa"/>
           </w:tcPr>
           <w:p>
-            <w:proofErr w:type="gramStart"/>
-            <w:r>
-              <w:t>python .</w:t>
-            </w:r>
-            <w:proofErr w:type="gramEnd"/>
-            <w:r>
-              <w:t>\manage.py shell</w:t>
+            <w:r>
+              <w:t>python .\manage.py shell</w:t>
             </w:r>
           </w:p>
         </w:tc>
@@ -401,7 +410,6 @@
           </w:p>
           <w:p>
             <w:r>
-              <w:lastRenderedPageBreak/>
               <w:t>&gt;&gt;&gt; a.save()</w:t>
             </w:r>
           </w:p>
@@ -424,7 +432,6 @@
           <w:p/>
           <w:p>
             <w:r>
-              <w:lastRenderedPageBreak/>
               <w:t>Run in python terminal</w:t>
             </w:r>
           </w:p>
@@ -448,13 +455,8 @@
           </w:tcPr>
           <w:p>
             <w:r>
-              <w:t xml:space="preserve">python.exe .\manage.py </w:t>
-            </w:r>
-            <w:proofErr w:type="spellStart"/>
-            <w:r>
-              <w:t>createsuperuser</w:t>
-            </w:r>
-            <w:proofErr w:type="spellEnd"/>
+              <w:t>python.exe .\manage.py createsuperuser</w:t>
+            </w:r>
           </w:p>
         </w:tc>
         <w:tc>
@@ -469,15 +471,7 @@
               <w:t>. (e.g. to enter super user admin into Django admin panel)</w:t>
             </w:r>
             <w:r>
-              <w:t xml:space="preserve"> </w:t>
-            </w:r>
-            <w:proofErr w:type="spellStart"/>
-            <w:r>
-              <w:t>redzu.m</w:t>
-            </w:r>
-            <w:proofErr w:type="spellEnd"/>
-            <w:r>
-              <w:t>, pol****</w:t>
+              <w:t xml:space="preserve"> redzu.m, pol****</w:t>
             </w:r>
           </w:p>
         </w:tc>
@@ -850,6 +844,11 @@
           <w:ilvl w:val="0"/>
           <w:numId w:val="1"/>
         </w:numPr>
+        <w:rPr>
+          <w:rStyle w:val="Hyperlink"/>
+          <w:color w:val="auto"/>
+          <w:u w:val="none"/>
+        </w:rPr>
       </w:pPr>
       <w:r>
         <w:t xml:space="preserve">Enter Django administration panel at </w:t>
@@ -862,6 +861,29 @@
           <w:t>http://127.0.0.1:8000/admin/</w:t>
         </w:r>
       </w:hyperlink>
+      <w:r>
+        <w:rPr>
+          <w:rStyle w:val="Hyperlink"/>
+        </w:rPr>
+        <w:t xml:space="preserve">  </w:t>
+      </w:r>
+    </w:p>
+    <w:p>
+      <w:pPr>
+        <w:pStyle w:val="ListParagraph"/>
+        <w:numPr>
+          <w:ilvl w:val="1"/>
+          <w:numId w:val="1"/>
+        </w:numPr>
+      </w:pPr>
+      <w:r>
+        <w:rPr>
+          <w:rStyle w:val="Hyperlink"/>
+          <w:color w:val="auto"/>
+          <w:u w:val="none"/>
+        </w:rPr>
+        <w:t>User: redzu.m / pass:polis123</w:t>
+      </w:r>
     </w:p>
     <w:p>
       <w:pPr>
@@ -872,13 +894,59 @@
         </w:numPr>
       </w:pPr>
       <w:r>
-        <w:t xml:space="preserve">Update admin.py file in app code by registering data </w:t>
+        <w:t>Update admin.py file in app code by registering data object</w:t>
       </w:r>
-      <w:proofErr w:type="gramStart"/>
+    </w:p>
+    <w:p/>
+    <w:p/>
+    <w:p>
+      <w:pPr>
+        <w:pStyle w:val="Heading2"/>
+      </w:pPr>
       <w:r>
-        <w:t>object</w:t>
+        <w:t>Django Template Language</w:t>
       </w:r>
-      <w:proofErr w:type="gramEnd"/>
+    </w:p>
+    <w:p/>
+    <w:p>
+      <w:r>
+        <w:lastRenderedPageBreak/>
+        <w:drawing>
+          <wp:inline distT="0" distB="0" distL="0" distR="0" wp14:anchorId="3152290D" wp14:editId="37FD9D7B">
+            <wp:extent cx="7188569" cy="3435527"/>
+            <wp:effectExtent l="0" t="0" r="0" b="0"/>
+            <wp:docPr id="898356407" name="Picture 1" descr="A screenshot of a computer code&#10;&#10;Description automatically generated"/>
+            <wp:cNvGraphicFramePr>
+              <a:graphicFrameLocks xmlns:a="http://schemas.openxmlformats.org/drawingml/2006/main" noChangeAspect="1"/>
+            </wp:cNvGraphicFramePr>
+            <a:graphic xmlns:a="http://schemas.openxmlformats.org/drawingml/2006/main">
+              <a:graphicData uri="http://schemas.openxmlformats.org/drawingml/2006/picture">
+                <pic:pic xmlns:pic="http://schemas.openxmlformats.org/drawingml/2006/picture">
+                  <pic:nvPicPr>
+                    <pic:cNvPr id="898356407" name="Picture 1" descr="A screenshot of a computer code&#10;&#10;Description automatically generated"/>
+                    <pic:cNvPicPr/>
+                  </pic:nvPicPr>
+                  <pic:blipFill>
+                    <a:blip r:embed="rId13"/>
+                    <a:stretch>
+                      <a:fillRect/>
+                    </a:stretch>
+                  </pic:blipFill>
+                  <pic:spPr>
+                    <a:xfrm>
+                      <a:off x="0" y="0"/>
+                      <a:ext cx="7188569" cy="3435527"/>
+                    </a:xfrm>
+                    <a:prstGeom prst="rect">
+                      <a:avLst/>
+                    </a:prstGeom>
+                  </pic:spPr>
+                </pic:pic>
+              </a:graphicData>
+            </a:graphic>
+          </wp:inline>
+        </w:drawing>
+      </w:r>
     </w:p>
     <w:p/>
     <w:p/>
@@ -893,7 +961,7 @@
 </file>
 
 <file path=word/numbering.xml><?xml version="1.0" encoding="utf-8"?>
-<w:numbering xmlns:wpc="http://schemas.microsoft.com/office/word/2010/wordprocessingCanvas" xmlns:cx="http://schemas.microsoft.com/office/drawing/2014/chartex" xmlns:cx1="http://schemas.microsoft.com/office/drawing/2015/9/8/chartex" xmlns:cx2="http://schemas.microsoft.com/office/drawing/2015/10/21/chartex" xmlns:cx3="http://schemas.microsoft.com/office/drawing/2016/5/9/chartex" xmlns:cx4="http://schemas.microsoft.com/office/drawing/2016/5/10/chartex" xmlns:cx5="http://schemas.microsoft.com/office/drawing/2016/5/11/chartex" xmlns:cx6="http://schemas.microsoft.com/office/drawing/2016/5/12/chartex" xmlns:cx7="http://schemas.microsoft.com/office/drawing/2016/5/13/chartex" xmlns:cx8="http://schemas.microsoft.com/office/drawing/2016/5/14/chartex" xmlns:mc="http://schemas.openxmlformats.org/markup-compatibility/2006" xmlns:aink="http://schemas.microsoft.com/office/drawing/2016/ink" xmlns:am3d="http://schemas.microsoft.com/office/drawing/2017/model3d" xmlns:o="urn:schemas-microsoft-com:office:office" xmlns:oel="http://schemas.microsoft.com/office/2019/extlst" xmlns:r="http://schemas.openxmlformats.org/officeDocument/2006/relationships" xmlns:m="http://schemas.openxmlformats.org/officeDocument/2006/math" xmlns:v="urn:schemas-microsoft-com:vml" xmlns:wp14="http://schemas.microsoft.com/office/word/2010/wordprocessingDrawing" xmlns:wp="http://schemas.openxmlformats.org/drawingml/2006/wordprocessingDrawing" xmlns:w10="urn:schemas-microsoft-com:office:word" xmlns:w="http://schemas.openxmlformats.org/wordprocessingml/2006/main" xmlns:w14="http://schemas.microsoft.com/office/word/2010/wordml" xmlns:w15="http://schemas.microsoft.com/office/word/2012/wordml" xmlns:w16cex="http://schemas.microsoft.com/office/word/2018/wordml/cex" xmlns:w16cid="http://schemas.microsoft.com/office/word/2016/wordml/cid" xmlns:w16="http://schemas.microsoft.com/office/word/2018/wordml" xmlns:w16du="http://schemas.microsoft.com/office/word/2023/wordml/word16du" xmlns:w16sdtdh="http://schemas.microsoft.com/office/word/2020/wordml/sdtdatahash" xmlns:w16se="http://schemas.microsoft.com/office/word/2015/wordml/symex" xmlns:wpg="http://schemas.microsoft.com/office/word/2010/wordprocessingGroup" xmlns:wpi="http://schemas.microsoft.com/office/word/2010/wordprocessingInk" xmlns:wne="http://schemas.microsoft.com/office/word/2006/wordml" xmlns:wps="http://schemas.microsoft.com/office/word/2010/wordprocessingShape" mc:Ignorable="w14 w15 w16se w16cid w16 w16cex w16sdtdh w16du wp14">
+<w:numbering xmlns:wpc="http://schemas.microsoft.com/office/word/2010/wordprocessingCanvas" xmlns:cx="http://schemas.microsoft.com/office/drawing/2014/chartex" xmlns:cx1="http://schemas.microsoft.com/office/drawing/2015/9/8/chartex" xmlns:cx2="http://schemas.microsoft.com/office/drawing/2015/10/21/chartex" xmlns:cx3="http://schemas.microsoft.com/office/drawing/2016/5/9/chartex" xmlns:cx4="http://schemas.microsoft.com/office/drawing/2016/5/10/chartex" xmlns:cx5="http://schemas.microsoft.com/office/drawing/2016/5/11/chartex" xmlns:cx6="http://schemas.microsoft.com/office/drawing/2016/5/12/chartex" xmlns:cx7="http://schemas.microsoft.com/office/drawing/2016/5/13/chartex" xmlns:cx8="http://schemas.microsoft.com/office/drawing/2016/5/14/chartex" xmlns:mc="http://schemas.openxmlformats.org/markup-compatibility/2006" xmlns:aink="http://schemas.microsoft.com/office/drawing/2016/ink" xmlns:am3d="http://schemas.microsoft.com/office/drawing/2017/model3d" xmlns:o="urn:schemas-microsoft-com:office:office" xmlns:oel="http://schemas.microsoft.com/office/2019/extlst" xmlns:r="http://schemas.openxmlformats.org/officeDocument/2006/relationships" xmlns:m="http://schemas.openxmlformats.org/officeDocument/2006/math" xmlns:v="urn:schemas-microsoft-com:vml" xmlns:wp14="http://schemas.microsoft.com/office/word/2010/wordprocessingDrawing" xmlns:wp="http://schemas.openxmlformats.org/drawingml/2006/wordprocessingDrawing" xmlns:w10="urn:schemas-microsoft-com:office:word" xmlns:w="http://schemas.openxmlformats.org/wordprocessingml/2006/main" xmlns:w14="http://schemas.microsoft.com/office/word/2010/wordml" xmlns:w15="http://schemas.microsoft.com/office/word/2012/wordml" xmlns:w16cex="http://schemas.microsoft.com/office/word/2018/wordml/cex" xmlns:w16cid="http://schemas.microsoft.com/office/word/2016/wordml/cid" xmlns:w16="http://schemas.microsoft.com/office/word/2018/wordml" xmlns:w16du="http://schemas.microsoft.com/office/word/2023/wordml/word16du" xmlns:w16sdtdh="http://schemas.microsoft.com/office/word/2020/wordml/sdtdatahash" xmlns:w16se="http://schemas.microsoft.com/office/word/2015/wordml/symex" xmlns:wpg="http://schemas.microsoft.com/office/word/2010/wordprocessingGroup" xmlns:wpi="http://schemas.microsoft.com/office/word/2010/wordprocessingInk" xmlns:wne="http://schemas.microsoft.com/office/word/2006/wordml" xmlns:wps="http://schemas.microsoft.com/office/word/2010/wordprocessingShape" mc:Ignorable="w14 w15 w16se w16cid w16 w16cex w16sdtdh wp14">
   <w:abstractNum w:abstractNumId="0" w15:restartNumberingAfterBreak="0">
     <w:nsid w:val="1E1A7A5E"/>
     <w:multiLevelType w:val="hybridMultilevel"/>
@@ -909,7 +977,7 @@
         <w:rFonts w:ascii="Aptos" w:eastAsiaTheme="minorHAnsi" w:hAnsi="Aptos" w:cstheme="minorBidi" w:hint="default"/>
       </w:rPr>
     </w:lvl>
-    <w:lvl w:ilvl="1" w:tplc="44090003" w:tentative="1">
+    <w:lvl w:ilvl="1" w:tplc="44090003">
       <w:start w:val="1"/>
       <w:numFmt w:val="bullet"/>
       <w:lvlText w:val="o"/>
@@ -1013,7 +1081,7 @@
 </file>
 
 <file path=word/styles.xml><?xml version="1.0" encoding="utf-8"?>
-<w:styles xmlns:mc="http://schemas.openxmlformats.org/markup-compatibility/2006" xmlns:r="http://schemas.openxmlformats.org/officeDocument/2006/relationships" xmlns:w="http://schemas.openxmlformats.org/wordprocessingml/2006/main" xmlns:w14="http://schemas.microsoft.com/office/word/2010/wordml" xmlns:w15="http://schemas.microsoft.com/office/word/2012/wordml" xmlns:w16cex="http://schemas.microsoft.com/office/word/2018/wordml/cex" xmlns:w16cid="http://schemas.microsoft.com/office/word/2016/wordml/cid" xmlns:w16="http://schemas.microsoft.com/office/word/2018/wordml" xmlns:w16du="http://schemas.microsoft.com/office/word/2023/wordml/word16du" xmlns:w16sdtdh="http://schemas.microsoft.com/office/word/2020/wordml/sdtdatahash" xmlns:w16se="http://schemas.microsoft.com/office/word/2015/wordml/symex" mc:Ignorable="w14 w15 w16se w16cid w16 w16cex w16sdtdh w16du">
+<w:styles xmlns:mc="http://schemas.openxmlformats.org/markup-compatibility/2006" xmlns:r="http://schemas.openxmlformats.org/officeDocument/2006/relationships" xmlns:w="http://schemas.openxmlformats.org/wordprocessingml/2006/main" xmlns:w14="http://schemas.microsoft.com/office/word/2010/wordml" xmlns:w15="http://schemas.microsoft.com/office/word/2012/wordml" xmlns:w16cex="http://schemas.microsoft.com/office/word/2018/wordml/cex" xmlns:w16cid="http://schemas.microsoft.com/office/word/2016/wordml/cid" xmlns:w16="http://schemas.microsoft.com/office/word/2018/wordml" xmlns:w16sdtdh="http://schemas.microsoft.com/office/word/2020/wordml/sdtdatahash" xmlns:w16se="http://schemas.microsoft.com/office/word/2015/wordml/symex" mc:Ignorable="w14 w15 w16se w16cid w16 w16cex w16sdtdh">
   <w:docDefaults>
     <w:rPrDefault>
       <w:rPr>

</xml_diff>